<commit_message>
backtransformation and density plot added
</commit_message>
<xml_diff>
--- a/Crab_age_prediction_EDA.docx
+++ b/Crab_age_prediction_EDA.docx
@@ -59,10 +59,10 @@
         <w:pStyle w:val="Date"/>
       </w:pPr>
       <w:r>
-        <w:t xml:space="preserve">2025-04-16</w:t>
+        <w:t xml:space="preserve">2025-04-19</w:t>
       </w:r>
     </w:p>
-    <w:bookmarkStart w:id="47" w:name="load-data"/>
+    <w:bookmarkStart w:id="50" w:name="load-data"/>
     <w:p>
       <w:pPr>
         <w:pStyle w:val="Heading2"/>
@@ -2908,7 +2908,7 @@
         <w:pStyle w:val="FirstParagraph"/>
       </w:pPr>
       <w:r>
-        <w:t xml:space="preserve">#Residual Plot</w:t>
+        <w:t xml:space="preserve">#Backtransformation for Visualisation</w:t>
       </w:r>
     </w:p>
     <w:p>
@@ -2919,7 +2919,7 @@
         <w:rPr>
           <w:rStyle w:val="NormalTok"/>
         </w:rPr>
-        <w:t xml:space="preserve">residuals </w:t>
+        <w:t xml:space="preserve">actual_age </w:t>
       </w:r>
       <w:r>
         <w:rPr>
@@ -2931,38 +2931,372 @@
         <w:rPr>
           <w:rStyle w:val="NormalTok"/>
         </w:rPr>
-        <w:t xml:space="preserve"> test_data</w:t>
+        <w:t xml:space="preserve"> CrabTrain[</w:t>
       </w:r>
       <w:r>
         <w:rPr>
           <w:rStyle w:val="SpecialCharTok"/>
         </w:rPr>
-        <w:t xml:space="preserve">$</w:t>
-      </w:r>
-      <w:r>
-        <w:rPr>
-          <w:rStyle w:val="NormalTok"/>
-        </w:rPr>
-        <w:t xml:space="preserve">Age </w:t>
+        <w:t xml:space="preserve">-</w:t>
+      </w:r>
+      <w:r>
+        <w:rPr>
+          <w:rStyle w:val="NormalTok"/>
+        </w:rPr>
+        <w:t xml:space="preserve">trainIndex, </w:t>
+      </w:r>
+      <w:r>
+        <w:rPr>
+          <w:rStyle w:val="StringTok"/>
+        </w:rPr>
+        <w:t xml:space="preserve">"Age"</w:t>
+      </w:r>
+      <w:r>
+        <w:rPr>
+          <w:rStyle w:val="NormalTok"/>
+        </w:rPr>
+        <w:t xml:space="preserve">]</w:t>
+      </w:r>
+      <w:r>
+        <w:br/>
+      </w:r>
+      <w:r>
+        <w:br/>
+      </w:r>
+      <w:r>
+        <w:rPr>
+          <w:rStyle w:val="CommentTok"/>
+        </w:rPr>
+        <w:t xml:space="preserve">#Original mean and sd</w:t>
+      </w:r>
+      <w:r>
+        <w:br/>
+      </w:r>
+      <w:r>
+        <w:rPr>
+          <w:rStyle w:val="NormalTok"/>
+        </w:rPr>
+        <w:t xml:space="preserve">age_mean </w:t>
+      </w:r>
+      <w:r>
+        <w:rPr>
+          <w:rStyle w:val="OtherTok"/>
+        </w:rPr>
+        <w:t xml:space="preserve">&lt;-</w:t>
+      </w:r>
+      <w:r>
+        <w:rPr>
+          <w:rStyle w:val="NormalTok"/>
+        </w:rPr>
+        <w:t xml:space="preserve"> </w:t>
+      </w:r>
+      <w:r>
+        <w:rPr>
+          <w:rStyle w:val="FunctionTok"/>
+        </w:rPr>
+        <w:t xml:space="preserve">mean</w:t>
+      </w:r>
+      <w:r>
+        <w:rPr>
+          <w:rStyle w:val="NormalTok"/>
+        </w:rPr>
+        <w:t xml:space="preserve">(CrabTrain[trainIndex, </w:t>
+      </w:r>
+      <w:r>
+        <w:rPr>
+          <w:rStyle w:val="StringTok"/>
+        </w:rPr>
+        <w:t xml:space="preserve">"Age"</w:t>
+      </w:r>
+      <w:r>
+        <w:rPr>
+          <w:rStyle w:val="NormalTok"/>
+        </w:rPr>
+        <w:t xml:space="preserve">])</w:t>
+      </w:r>
+      <w:r>
+        <w:br/>
+      </w:r>
+      <w:r>
+        <w:rPr>
+          <w:rStyle w:val="NormalTok"/>
+        </w:rPr>
+        <w:t xml:space="preserve">age_sd   </w:t>
+      </w:r>
+      <w:r>
+        <w:rPr>
+          <w:rStyle w:val="OtherTok"/>
+        </w:rPr>
+        <w:t xml:space="preserve">&lt;-</w:t>
+      </w:r>
+      <w:r>
+        <w:rPr>
+          <w:rStyle w:val="NormalTok"/>
+        </w:rPr>
+        <w:t xml:space="preserve"> </w:t>
+      </w:r>
+      <w:r>
+        <w:rPr>
+          <w:rStyle w:val="FunctionTok"/>
+        </w:rPr>
+        <w:t xml:space="preserve">sd</w:t>
+      </w:r>
+      <w:r>
+        <w:rPr>
+          <w:rStyle w:val="NormalTok"/>
+        </w:rPr>
+        <w:t xml:space="preserve">(CrabTrain[trainIndex, </w:t>
+      </w:r>
+      <w:r>
+        <w:rPr>
+          <w:rStyle w:val="StringTok"/>
+        </w:rPr>
+        <w:t xml:space="preserve">"Age"</w:t>
+      </w:r>
+      <w:r>
+        <w:rPr>
+          <w:rStyle w:val="NormalTok"/>
+        </w:rPr>
+        <w:t xml:space="preserve">])</w:t>
+      </w:r>
+      <w:r>
+        <w:br/>
+      </w:r>
+      <w:r>
+        <w:br/>
+      </w:r>
+      <w:r>
+        <w:rPr>
+          <w:rStyle w:val="CommentTok"/>
+        </w:rPr>
+        <w:t xml:space="preserve">#z-scores to real values</w:t>
+      </w:r>
+      <w:r>
+        <w:br/>
+      </w:r>
+      <w:r>
+        <w:rPr>
+          <w:rStyle w:val="NormalTok"/>
+        </w:rPr>
+        <w:t xml:space="preserve">predicted_age </w:t>
+      </w:r>
+      <w:r>
+        <w:rPr>
+          <w:rStyle w:val="OtherTok"/>
+        </w:rPr>
+        <w:t xml:space="preserve">&lt;-</w:t>
+      </w:r>
+      <w:r>
+        <w:rPr>
+          <w:rStyle w:val="NormalTok"/>
+        </w:rPr>
+        <w:t xml:space="preserve"> lm_pred </w:t>
       </w:r>
       <w:r>
         <w:rPr>
           <w:rStyle w:val="SpecialCharTok"/>
         </w:rPr>
-        <w:t xml:space="preserve">-</w:t>
-      </w:r>
-      <w:r>
-        <w:rPr>
-          <w:rStyle w:val="NormalTok"/>
-        </w:rPr>
-        <w:t xml:space="preserve"> lm_pred</w:t>
-      </w:r>
-      <w:r>
-        <w:br/>
-      </w:r>
-      <w:r>
-        <w:br/>
-      </w:r>
+        <w:t xml:space="preserve">*</w:t>
+      </w:r>
+      <w:r>
+        <w:rPr>
+          <w:rStyle w:val="NormalTok"/>
+        </w:rPr>
+        <w:t xml:space="preserve"> age_sd </w:t>
+      </w:r>
+      <w:r>
+        <w:rPr>
+          <w:rStyle w:val="SpecialCharTok"/>
+        </w:rPr>
+        <w:t xml:space="preserve">+</w:t>
+      </w:r>
+      <w:r>
+        <w:rPr>
+          <w:rStyle w:val="NormalTok"/>
+        </w:rPr>
+        <w:t xml:space="preserve"> age_mean</w:t>
+      </w:r>
+      <w:r>
+        <w:br/>
+      </w:r>
+      <w:r>
+        <w:br/>
+      </w:r>
+      <w:r>
+        <w:rPr>
+          <w:rStyle w:val="CommentTok"/>
+        </w:rPr>
+        <w:t xml:space="preserve">#Combine</w:t>
+      </w:r>
+      <w:r>
+        <w:br/>
+      </w:r>
+      <w:r>
+        <w:rPr>
+          <w:rStyle w:val="NormalTok"/>
+        </w:rPr>
+        <w:t xml:space="preserve">df_compare </w:t>
+      </w:r>
+      <w:r>
+        <w:rPr>
+          <w:rStyle w:val="OtherTok"/>
+        </w:rPr>
+        <w:t xml:space="preserve">&lt;-</w:t>
+      </w:r>
+      <w:r>
+        <w:rPr>
+          <w:rStyle w:val="NormalTok"/>
+        </w:rPr>
+        <w:t xml:space="preserve"> </w:t>
+      </w:r>
+      <w:r>
+        <w:rPr>
+          <w:rStyle w:val="FunctionTok"/>
+        </w:rPr>
+        <w:t xml:space="preserve">data.frame</w:t>
+      </w:r>
+      <w:r>
+        <w:rPr>
+          <w:rStyle w:val="NormalTok"/>
+        </w:rPr>
+        <w:t xml:space="preserve">(</w:t>
+      </w:r>
+      <w:r>
+        <w:rPr>
+          <w:rStyle w:val="AttributeTok"/>
+        </w:rPr>
+        <w:t xml:space="preserve">Actual =</w:t>
+      </w:r>
+      <w:r>
+        <w:rPr>
+          <w:rStyle w:val="NormalTok"/>
+        </w:rPr>
+        <w:t xml:space="preserve"> actual_age,</w:t>
+      </w:r>
+      <w:r>
+        <w:rPr>
+          <w:rStyle w:val="AttributeTok"/>
+        </w:rPr>
+        <w:t xml:space="preserve">Predicted =</w:t>
+      </w:r>
+      <w:r>
+        <w:rPr>
+          <w:rStyle w:val="NormalTok"/>
+        </w:rPr>
+        <w:t xml:space="preserve"> predicted_age) </w:t>
+      </w:r>
+      <w:r>
+        <w:rPr>
+          <w:rStyle w:val="SpecialCharTok"/>
+        </w:rPr>
+        <w:t xml:space="preserve">%&gt;%</w:t>
+      </w:r>
+      <w:r>
+        <w:br/>
+      </w:r>
+      <w:r>
+        <w:rPr>
+          <w:rStyle w:val="NormalTok"/>
+        </w:rPr>
+        <w:t xml:space="preserve">  </w:t>
+      </w:r>
+      <w:r>
+        <w:rPr>
+          <w:rStyle w:val="FunctionTok"/>
+        </w:rPr>
+        <w:t xml:space="preserve">pivot_longer</w:t>
+      </w:r>
+      <w:r>
+        <w:rPr>
+          <w:rStyle w:val="NormalTok"/>
+        </w:rPr>
+        <w:t xml:space="preserve">(</w:t>
+      </w:r>
+      <w:r>
+        <w:rPr>
+          <w:rStyle w:val="AttributeTok"/>
+        </w:rPr>
+        <w:t xml:space="preserve">cols =</w:t>
+      </w:r>
+      <w:r>
+        <w:rPr>
+          <w:rStyle w:val="NormalTok"/>
+        </w:rPr>
+        <w:t xml:space="preserve"> </w:t>
+      </w:r>
+      <w:r>
+        <w:rPr>
+          <w:rStyle w:val="FunctionTok"/>
+        </w:rPr>
+        <w:t xml:space="preserve">everything</w:t>
+      </w:r>
+      <w:r>
+        <w:rPr>
+          <w:rStyle w:val="NormalTok"/>
+        </w:rPr>
+        <w:t xml:space="preserve">(), </w:t>
+      </w:r>
+      <w:r>
+        <w:rPr>
+          <w:rStyle w:val="AttributeTok"/>
+        </w:rPr>
+        <w:t xml:space="preserve">names_to =</w:t>
+      </w:r>
+      <w:r>
+        <w:rPr>
+          <w:rStyle w:val="NormalTok"/>
+        </w:rPr>
+        <w:t xml:space="preserve"> </w:t>
+      </w:r>
+      <w:r>
+        <w:rPr>
+          <w:rStyle w:val="StringTok"/>
+        </w:rPr>
+        <w:t xml:space="preserve">"Type"</w:t>
+      </w:r>
+      <w:r>
+        <w:rPr>
+          <w:rStyle w:val="NormalTok"/>
+        </w:rPr>
+        <w:t xml:space="preserve">, </w:t>
+      </w:r>
+      <w:r>
+        <w:rPr>
+          <w:rStyle w:val="AttributeTok"/>
+        </w:rPr>
+        <w:t xml:space="preserve">values_to =</w:t>
+      </w:r>
+      <w:r>
+        <w:rPr>
+          <w:rStyle w:val="NormalTok"/>
+        </w:rPr>
+        <w:t xml:space="preserve"> </w:t>
+      </w:r>
+      <w:r>
+        <w:rPr>
+          <w:rStyle w:val="StringTok"/>
+        </w:rPr>
+        <w:t xml:space="preserve">"Age"</w:t>
+      </w:r>
+      <w:r>
+        <w:rPr>
+          <w:rStyle w:val="NormalTok"/>
+        </w:rPr>
+        <w:t xml:space="preserve">)</w:t>
+      </w:r>
+    </w:p>
+    <w:p>
+      <w:pPr>
+        <w:pStyle w:val="FirstParagraph"/>
+      </w:pPr>
+      <w:r>
+        <w:t xml:space="preserve">#Results Density Plot</w:t>
+      </w:r>
+    </w:p>
+    <w:p>
+      <w:pPr>
+        <w:pStyle w:val="SourceCode"/>
+      </w:pPr>
       <w:r>
         <w:rPr>
           <w:rStyle w:val="FunctionTok"/>
@@ -2973,13 +3307,64 @@
         <w:rPr>
           <w:rStyle w:val="NormalTok"/>
         </w:rPr>
+        <w:t xml:space="preserve">(df_compare, </w:t>
+      </w:r>
+      <w:r>
+        <w:rPr>
+          <w:rStyle w:val="FunctionTok"/>
+        </w:rPr>
+        <w:t xml:space="preserve">aes</w:t>
+      </w:r>
+      <w:r>
+        <w:rPr>
+          <w:rStyle w:val="NormalTok"/>
+        </w:rPr>
         <w:t xml:space="preserve">(</w:t>
       </w:r>
       <w:r>
         <w:rPr>
-          <w:rStyle w:val="FunctionTok"/>
-        </w:rPr>
-        <w:t xml:space="preserve">data.frame</w:t>
+          <w:rStyle w:val="AttributeTok"/>
+        </w:rPr>
+        <w:t xml:space="preserve">x =</w:t>
+      </w:r>
+      <w:r>
+        <w:rPr>
+          <w:rStyle w:val="NormalTok"/>
+        </w:rPr>
+        <w:t xml:space="preserve"> Age, </w:t>
+      </w:r>
+      <w:r>
+        <w:rPr>
+          <w:rStyle w:val="AttributeTok"/>
+        </w:rPr>
+        <w:t xml:space="preserve">fill =</w:t>
+      </w:r>
+      <w:r>
+        <w:rPr>
+          <w:rStyle w:val="NormalTok"/>
+        </w:rPr>
+        <w:t xml:space="preserve"> Type)) </w:t>
+      </w:r>
+      <w:r>
+        <w:rPr>
+          <w:rStyle w:val="SpecialCharTok"/>
+        </w:rPr>
+        <w:t xml:space="preserve">+</w:t>
+      </w:r>
+      <w:r>
+        <w:br/>
+      </w:r>
+      <w:r>
+        <w:rPr>
+          <w:rStyle w:val="NormalTok"/>
+        </w:rPr>
+        <w:t xml:space="preserve">  </w:t>
+      </w:r>
+      <w:r>
+        <w:rPr>
+          <w:rStyle w:val="FunctionTok"/>
+        </w:rPr>
+        <w:t xml:space="preserve">geom_density</w:t>
       </w:r>
       <w:r>
         <w:rPr>
@@ -2991,94 +3376,58 @@
         <w:rPr>
           <w:rStyle w:val="AttributeTok"/>
         </w:rPr>
-        <w:t xml:space="preserve">Predicted =</w:t>
-      </w:r>
-      <w:r>
-        <w:rPr>
-          <w:rStyle w:val="NormalTok"/>
-        </w:rPr>
-        <w:t xml:space="preserve"> lm_pred, </w:t>
+        <w:t xml:space="preserve">alpha =</w:t>
+      </w:r>
+      <w:r>
+        <w:rPr>
+          <w:rStyle w:val="NormalTok"/>
+        </w:rPr>
+        <w:t xml:space="preserve"> </w:t>
+      </w:r>
+      <w:r>
+        <w:rPr>
+          <w:rStyle w:val="FloatTok"/>
+        </w:rPr>
+        <w:t xml:space="preserve">0.5</w:t>
+      </w:r>
+      <w:r>
+        <w:rPr>
+          <w:rStyle w:val="NormalTok"/>
+        </w:rPr>
+        <w:t xml:space="preserve">) </w:t>
+      </w:r>
+      <w:r>
+        <w:rPr>
+          <w:rStyle w:val="SpecialCharTok"/>
+        </w:rPr>
+        <w:t xml:space="preserve">+</w:t>
+      </w:r>
+      <w:r>
+        <w:br/>
+      </w:r>
+      <w:r>
+        <w:rPr>
+          <w:rStyle w:val="NormalTok"/>
+        </w:rPr>
+        <w:t xml:space="preserve">  </w:t>
+      </w:r>
+      <w:r>
+        <w:rPr>
+          <w:rStyle w:val="FunctionTok"/>
+        </w:rPr>
+        <w:t xml:space="preserve">labs</w:t>
+      </w:r>
+      <w:r>
+        <w:rPr>
+          <w:rStyle w:val="NormalTok"/>
+        </w:rPr>
+        <w:t xml:space="preserve">(</w:t>
       </w:r>
       <w:r>
         <w:rPr>
           <w:rStyle w:val="AttributeTok"/>
         </w:rPr>
-        <w:t xml:space="preserve">Residuals =</w:t>
-      </w:r>
-      <w:r>
-        <w:rPr>
-          <w:rStyle w:val="NormalTok"/>
-        </w:rPr>
-        <w:t xml:space="preserve"> residuals), </w:t>
-      </w:r>
-      <w:r>
-        <w:rPr>
-          <w:rStyle w:val="FunctionTok"/>
-        </w:rPr>
-        <w:t xml:space="preserve">aes</w:t>
-      </w:r>
-      <w:r>
-        <w:rPr>
-          <w:rStyle w:val="NormalTok"/>
-        </w:rPr>
-        <w:t xml:space="preserve">(</w:t>
-      </w:r>
-      <w:r>
-        <w:rPr>
-          <w:rStyle w:val="AttributeTok"/>
-        </w:rPr>
-        <w:t xml:space="preserve">x =</w:t>
-      </w:r>
-      <w:r>
-        <w:rPr>
-          <w:rStyle w:val="NormalTok"/>
-        </w:rPr>
-        <w:t xml:space="preserve"> Predicted, </w:t>
-      </w:r>
-      <w:r>
-        <w:rPr>
-          <w:rStyle w:val="AttributeTok"/>
-        </w:rPr>
-        <w:t xml:space="preserve">y =</w:t>
-      </w:r>
-      <w:r>
-        <w:rPr>
-          <w:rStyle w:val="NormalTok"/>
-        </w:rPr>
-        <w:t xml:space="preserve"> Residuals)) </w:t>
-      </w:r>
-      <w:r>
-        <w:rPr>
-          <w:rStyle w:val="SpecialCharTok"/>
-        </w:rPr>
-        <w:t xml:space="preserve">+</w:t>
-      </w:r>
-      <w:r>
-        <w:br/>
-      </w:r>
-      <w:r>
-        <w:rPr>
-          <w:rStyle w:val="NormalTok"/>
-        </w:rPr>
-        <w:t xml:space="preserve">  </w:t>
-      </w:r>
-      <w:r>
-        <w:rPr>
-          <w:rStyle w:val="FunctionTok"/>
-        </w:rPr>
-        <w:t xml:space="preserve">geom_point</w:t>
-      </w:r>
-      <w:r>
-        <w:rPr>
-          <w:rStyle w:val="NormalTok"/>
-        </w:rPr>
-        <w:t xml:space="preserve">(</w:t>
-      </w:r>
-      <w:r>
-        <w:rPr>
-          <w:rStyle w:val="AttributeTok"/>
-        </w:rPr>
-        <w:t xml:space="preserve">color =</w:t>
+        <w:t xml:space="preserve">title =</w:t>
       </w:r>
       <w:r>
         <w:rPr>
@@ -3090,205 +3439,7 @@
         <w:rPr>
           <w:rStyle w:val="StringTok"/>
         </w:rPr>
-        <w:t xml:space="preserve">"black"</w:t>
-      </w:r>
-      <w:r>
-        <w:rPr>
-          <w:rStyle w:val="NormalTok"/>
-        </w:rPr>
-        <w:t xml:space="preserve">) </w:t>
-      </w:r>
-      <w:r>
-        <w:rPr>
-          <w:rStyle w:val="SpecialCharTok"/>
-        </w:rPr>
-        <w:t xml:space="preserve">+</w:t>
-      </w:r>
-      <w:r>
-        <w:br/>
-      </w:r>
-      <w:r>
-        <w:rPr>
-          <w:rStyle w:val="NormalTok"/>
-        </w:rPr>
-        <w:t xml:space="preserve">  </w:t>
-      </w:r>
-      <w:r>
-        <w:rPr>
-          <w:rStyle w:val="FunctionTok"/>
-        </w:rPr>
-        <w:t xml:space="preserve">geom_hline</w:t>
-      </w:r>
-      <w:r>
-        <w:rPr>
-          <w:rStyle w:val="NormalTok"/>
-        </w:rPr>
-        <w:t xml:space="preserve">(</w:t>
-      </w:r>
-      <w:r>
-        <w:rPr>
-          <w:rStyle w:val="AttributeTok"/>
-        </w:rPr>
-        <w:t xml:space="preserve">yintercept =</w:t>
-      </w:r>
-      <w:r>
-        <w:rPr>
-          <w:rStyle w:val="NormalTok"/>
-        </w:rPr>
-        <w:t xml:space="preserve"> </w:t>
-      </w:r>
-      <w:r>
-        <w:rPr>
-          <w:rStyle w:val="DecValTok"/>
-        </w:rPr>
-        <w:t xml:space="preserve">0</w:t>
-      </w:r>
-      <w:r>
-        <w:rPr>
-          <w:rStyle w:val="NormalTok"/>
-        </w:rPr>
-        <w:t xml:space="preserve">, </w:t>
-      </w:r>
-      <w:r>
-        <w:rPr>
-          <w:rStyle w:val="AttributeTok"/>
-        </w:rPr>
-        <w:t xml:space="preserve">linetype =</w:t>
-      </w:r>
-      <w:r>
-        <w:rPr>
-          <w:rStyle w:val="NormalTok"/>
-        </w:rPr>
-        <w:t xml:space="preserve"> </w:t>
-      </w:r>
-      <w:r>
-        <w:rPr>
-          <w:rStyle w:val="StringTok"/>
-        </w:rPr>
-        <w:t xml:space="preserve">"dashed"</w:t>
-      </w:r>
-      <w:r>
-        <w:rPr>
-          <w:rStyle w:val="NormalTok"/>
-        </w:rPr>
-        <w:t xml:space="preserve">, </w:t>
-      </w:r>
-      <w:r>
-        <w:rPr>
-          <w:rStyle w:val="AttributeTok"/>
-        </w:rPr>
-        <w:t xml:space="preserve">color =</w:t>
-      </w:r>
-      <w:r>
-        <w:rPr>
-          <w:rStyle w:val="NormalTok"/>
-        </w:rPr>
-        <w:t xml:space="preserve"> </w:t>
-      </w:r>
-      <w:r>
-        <w:rPr>
-          <w:rStyle w:val="StringTok"/>
-        </w:rPr>
-        <w:t xml:space="preserve">"red"</w:t>
-      </w:r>
-      <w:r>
-        <w:rPr>
-          <w:rStyle w:val="NormalTok"/>
-        </w:rPr>
-        <w:t xml:space="preserve">) </w:t>
-      </w:r>
-      <w:r>
-        <w:rPr>
-          <w:rStyle w:val="SpecialCharTok"/>
-        </w:rPr>
-        <w:t xml:space="preserve">+</w:t>
-      </w:r>
-      <w:r>
-        <w:br/>
-      </w:r>
-      <w:r>
-        <w:rPr>
-          <w:rStyle w:val="NormalTok"/>
-        </w:rPr>
-        <w:t xml:space="preserve">  </w:t>
-      </w:r>
-      <w:r>
-        <w:rPr>
-          <w:rStyle w:val="FunctionTok"/>
-        </w:rPr>
-        <w:t xml:space="preserve">labs</w:t>
-      </w:r>
-      <w:r>
-        <w:rPr>
-          <w:rStyle w:val="NormalTok"/>
-        </w:rPr>
-        <w:t xml:space="preserve">(</w:t>
-      </w:r>
-      <w:r>
-        <w:rPr>
-          <w:rStyle w:val="AttributeTok"/>
-        </w:rPr>
-        <w:t xml:space="preserve">title =</w:t>
-      </w:r>
-      <w:r>
-        <w:rPr>
-          <w:rStyle w:val="NormalTok"/>
-        </w:rPr>
-        <w:t xml:space="preserve"> </w:t>
-      </w:r>
-      <w:r>
-        <w:rPr>
-          <w:rStyle w:val="StringTok"/>
-        </w:rPr>
-        <w:t xml:space="preserve">"Residuals vs Predicted Age"</w:t>
-      </w:r>
-      <w:r>
-        <w:rPr>
-          <w:rStyle w:val="NormalTok"/>
-        </w:rPr>
-        <w:t xml:space="preserve">, </w:t>
-      </w:r>
-      <w:r>
-        <w:rPr>
-          <w:rStyle w:val="AttributeTok"/>
-        </w:rPr>
-        <w:t xml:space="preserve">x =</w:t>
-      </w:r>
-      <w:r>
-        <w:rPr>
-          <w:rStyle w:val="NormalTok"/>
-        </w:rPr>
-        <w:t xml:space="preserve"> </w:t>
-      </w:r>
-      <w:r>
-        <w:rPr>
-          <w:rStyle w:val="StringTok"/>
-        </w:rPr>
-        <w:t xml:space="preserve">"Predicted Age"</w:t>
-      </w:r>
-      <w:r>
-        <w:rPr>
-          <w:rStyle w:val="NormalTok"/>
-        </w:rPr>
-        <w:t xml:space="preserve">, </w:t>
-      </w:r>
-      <w:r>
-        <w:rPr>
-          <w:rStyle w:val="AttributeTok"/>
-        </w:rPr>
-        <w:t xml:space="preserve">y =</w:t>
-      </w:r>
-      <w:r>
-        <w:rPr>
-          <w:rStyle w:val="NormalTok"/>
-        </w:rPr>
-        <w:t xml:space="preserve"> </w:t>
-      </w:r>
-      <w:r>
-        <w:rPr>
-          <w:rStyle w:val="StringTok"/>
-        </w:rPr>
-        <w:t xml:space="preserve">"Residuals"</w:t>
+        <w:t xml:space="preserve">"Actual vs Predicted Age"</w:t>
       </w:r>
       <w:r>
         <w:rPr>
@@ -3311,7 +3462,7 @@
               <a:graphicData uri="http://schemas.openxmlformats.org/drawingml/2006/picture">
                 <pic:pic>
                   <pic:nvPicPr>
-                    <pic:cNvPr descr="Crab_age_prediction_EDA_files/figure-docx/residuals-1.png" id="46" name="Picture"/>
+                    <pic:cNvPr descr="Crab_age_prediction_EDA_files/figure-docx/density%20plot-1.png" id="46" name="Picture"/>
                     <pic:cNvPicPr>
                       <a:picLocks noChangeArrowheads="1" noChangeAspect="1"/>
                     </pic:cNvPicPr>
@@ -3344,7 +3495,469 @@
         </w:drawing>
       </w:r>
     </w:p>
-    <w:bookmarkEnd w:id="47"/>
+    <w:p>
+      <w:pPr>
+        <w:pStyle w:val="BodyText"/>
+      </w:pPr>
+      <w:r>
+        <w:t xml:space="preserve">#Residual Plot</w:t>
+      </w:r>
+    </w:p>
+    <w:p>
+      <w:pPr>
+        <w:pStyle w:val="SourceCode"/>
+      </w:pPr>
+      <w:r>
+        <w:rPr>
+          <w:rStyle w:val="NormalTok"/>
+        </w:rPr>
+        <w:t xml:space="preserve">residuals_unscaled </w:t>
+      </w:r>
+      <w:r>
+        <w:rPr>
+          <w:rStyle w:val="OtherTok"/>
+        </w:rPr>
+        <w:t xml:space="preserve">&lt;-</w:t>
+      </w:r>
+      <w:r>
+        <w:rPr>
+          <w:rStyle w:val="NormalTok"/>
+        </w:rPr>
+        <w:t xml:space="preserve"> actual_age </w:t>
+      </w:r>
+      <w:r>
+        <w:rPr>
+          <w:rStyle w:val="SpecialCharTok"/>
+        </w:rPr>
+        <w:t xml:space="preserve">-</w:t>
+      </w:r>
+      <w:r>
+        <w:rPr>
+          <w:rStyle w:val="NormalTok"/>
+        </w:rPr>
+        <w:t xml:space="preserve"> predicted_age</w:t>
+      </w:r>
+      <w:r>
+        <w:br/>
+      </w:r>
+      <w:r>
+        <w:br/>
+      </w:r>
+      <w:r>
+        <w:rPr>
+          <w:rStyle w:val="FunctionTok"/>
+        </w:rPr>
+        <w:t xml:space="preserve">ggplot</w:t>
+      </w:r>
+      <w:r>
+        <w:rPr>
+          <w:rStyle w:val="NormalTok"/>
+        </w:rPr>
+        <w:t xml:space="preserve">(</w:t>
+      </w:r>
+      <w:r>
+        <w:rPr>
+          <w:rStyle w:val="FunctionTok"/>
+        </w:rPr>
+        <w:t xml:space="preserve">data.frame</w:t>
+      </w:r>
+      <w:r>
+        <w:rPr>
+          <w:rStyle w:val="NormalTok"/>
+        </w:rPr>
+        <w:t xml:space="preserve">(</w:t>
+      </w:r>
+      <w:r>
+        <w:rPr>
+          <w:rStyle w:val="AttributeTok"/>
+        </w:rPr>
+        <w:t xml:space="preserve">Predicted =</w:t>
+      </w:r>
+      <w:r>
+        <w:rPr>
+          <w:rStyle w:val="NormalTok"/>
+        </w:rPr>
+        <w:t xml:space="preserve"> predicted_age, </w:t>
+      </w:r>
+      <w:r>
+        <w:rPr>
+          <w:rStyle w:val="AttributeTok"/>
+        </w:rPr>
+        <w:t xml:space="preserve">Residuals =</w:t>
+      </w:r>
+      <w:r>
+        <w:rPr>
+          <w:rStyle w:val="NormalTok"/>
+        </w:rPr>
+        <w:t xml:space="preserve"> residuals_unscaled),</w:t>
+      </w:r>
+      <w:r>
+        <w:br/>
+      </w:r>
+      <w:r>
+        <w:rPr>
+          <w:rStyle w:val="NormalTok"/>
+        </w:rPr>
+        <w:t xml:space="preserve">       </w:t>
+      </w:r>
+      <w:r>
+        <w:rPr>
+          <w:rStyle w:val="FunctionTok"/>
+        </w:rPr>
+        <w:t xml:space="preserve">aes</w:t>
+      </w:r>
+      <w:r>
+        <w:rPr>
+          <w:rStyle w:val="NormalTok"/>
+        </w:rPr>
+        <w:t xml:space="preserve">(</w:t>
+      </w:r>
+      <w:r>
+        <w:rPr>
+          <w:rStyle w:val="AttributeTok"/>
+        </w:rPr>
+        <w:t xml:space="preserve">x =</w:t>
+      </w:r>
+      <w:r>
+        <w:rPr>
+          <w:rStyle w:val="NormalTok"/>
+        </w:rPr>
+        <w:t xml:space="preserve"> Predicted, </w:t>
+      </w:r>
+      <w:r>
+        <w:rPr>
+          <w:rStyle w:val="AttributeTok"/>
+        </w:rPr>
+        <w:t xml:space="preserve">y =</w:t>
+      </w:r>
+      <w:r>
+        <w:rPr>
+          <w:rStyle w:val="NormalTok"/>
+        </w:rPr>
+        <w:t xml:space="preserve"> Residuals)) </w:t>
+      </w:r>
+      <w:r>
+        <w:rPr>
+          <w:rStyle w:val="SpecialCharTok"/>
+        </w:rPr>
+        <w:t xml:space="preserve">+</w:t>
+      </w:r>
+      <w:r>
+        <w:br/>
+      </w:r>
+      <w:r>
+        <w:rPr>
+          <w:rStyle w:val="NormalTok"/>
+        </w:rPr>
+        <w:t xml:space="preserve">  </w:t>
+      </w:r>
+      <w:r>
+        <w:rPr>
+          <w:rStyle w:val="FunctionTok"/>
+        </w:rPr>
+        <w:t xml:space="preserve">geom_point</w:t>
+      </w:r>
+      <w:r>
+        <w:rPr>
+          <w:rStyle w:val="NormalTok"/>
+        </w:rPr>
+        <w:t xml:space="preserve">(</w:t>
+      </w:r>
+      <w:r>
+        <w:rPr>
+          <w:rStyle w:val="AttributeTok"/>
+        </w:rPr>
+        <w:t xml:space="preserve">color =</w:t>
+      </w:r>
+      <w:r>
+        <w:rPr>
+          <w:rStyle w:val="NormalTok"/>
+        </w:rPr>
+        <w:t xml:space="preserve"> </w:t>
+      </w:r>
+      <w:r>
+        <w:rPr>
+          <w:rStyle w:val="StringTok"/>
+        </w:rPr>
+        <w:t xml:space="preserve">"black"</w:t>
+      </w:r>
+      <w:r>
+        <w:rPr>
+          <w:rStyle w:val="NormalTok"/>
+        </w:rPr>
+        <w:t xml:space="preserve">, </w:t>
+      </w:r>
+      <w:r>
+        <w:rPr>
+          <w:rStyle w:val="AttributeTok"/>
+        </w:rPr>
+        <w:t xml:space="preserve">alpha =</w:t>
+      </w:r>
+      <w:r>
+        <w:rPr>
+          <w:rStyle w:val="NormalTok"/>
+        </w:rPr>
+        <w:t xml:space="preserve"> </w:t>
+      </w:r>
+      <w:r>
+        <w:rPr>
+          <w:rStyle w:val="FloatTok"/>
+        </w:rPr>
+        <w:t xml:space="preserve">0.6</w:t>
+      </w:r>
+      <w:r>
+        <w:rPr>
+          <w:rStyle w:val="NormalTok"/>
+        </w:rPr>
+        <w:t xml:space="preserve">) </w:t>
+      </w:r>
+      <w:r>
+        <w:rPr>
+          <w:rStyle w:val="SpecialCharTok"/>
+        </w:rPr>
+        <w:t xml:space="preserve">+</w:t>
+      </w:r>
+      <w:r>
+        <w:br/>
+      </w:r>
+      <w:r>
+        <w:rPr>
+          <w:rStyle w:val="NormalTok"/>
+        </w:rPr>
+        <w:t xml:space="preserve">  </w:t>
+      </w:r>
+      <w:r>
+        <w:rPr>
+          <w:rStyle w:val="FunctionTok"/>
+        </w:rPr>
+        <w:t xml:space="preserve">geom_hline</w:t>
+      </w:r>
+      <w:r>
+        <w:rPr>
+          <w:rStyle w:val="NormalTok"/>
+        </w:rPr>
+        <w:t xml:space="preserve">(</w:t>
+      </w:r>
+      <w:r>
+        <w:rPr>
+          <w:rStyle w:val="AttributeTok"/>
+        </w:rPr>
+        <w:t xml:space="preserve">yintercept =</w:t>
+      </w:r>
+      <w:r>
+        <w:rPr>
+          <w:rStyle w:val="NormalTok"/>
+        </w:rPr>
+        <w:t xml:space="preserve"> </w:t>
+      </w:r>
+      <w:r>
+        <w:rPr>
+          <w:rStyle w:val="DecValTok"/>
+        </w:rPr>
+        <w:t xml:space="preserve">0</w:t>
+      </w:r>
+      <w:r>
+        <w:rPr>
+          <w:rStyle w:val="NormalTok"/>
+        </w:rPr>
+        <w:t xml:space="preserve">, </w:t>
+      </w:r>
+      <w:r>
+        <w:rPr>
+          <w:rStyle w:val="AttributeTok"/>
+        </w:rPr>
+        <w:t xml:space="preserve">linetype =</w:t>
+      </w:r>
+      <w:r>
+        <w:rPr>
+          <w:rStyle w:val="NormalTok"/>
+        </w:rPr>
+        <w:t xml:space="preserve"> </w:t>
+      </w:r>
+      <w:r>
+        <w:rPr>
+          <w:rStyle w:val="StringTok"/>
+        </w:rPr>
+        <w:t xml:space="preserve">"dashed"</w:t>
+      </w:r>
+      <w:r>
+        <w:rPr>
+          <w:rStyle w:val="NormalTok"/>
+        </w:rPr>
+        <w:t xml:space="preserve">, </w:t>
+      </w:r>
+      <w:r>
+        <w:rPr>
+          <w:rStyle w:val="AttributeTok"/>
+        </w:rPr>
+        <w:t xml:space="preserve">color =</w:t>
+      </w:r>
+      <w:r>
+        <w:rPr>
+          <w:rStyle w:val="NormalTok"/>
+        </w:rPr>
+        <w:t xml:space="preserve"> </w:t>
+      </w:r>
+      <w:r>
+        <w:rPr>
+          <w:rStyle w:val="StringTok"/>
+        </w:rPr>
+        <w:t xml:space="preserve">"red"</w:t>
+      </w:r>
+      <w:r>
+        <w:rPr>
+          <w:rStyle w:val="NormalTok"/>
+        </w:rPr>
+        <w:t xml:space="preserve">) </w:t>
+      </w:r>
+      <w:r>
+        <w:rPr>
+          <w:rStyle w:val="SpecialCharTok"/>
+        </w:rPr>
+        <w:t xml:space="preserve">+</w:t>
+      </w:r>
+      <w:r>
+        <w:br/>
+      </w:r>
+      <w:r>
+        <w:rPr>
+          <w:rStyle w:val="NormalTok"/>
+        </w:rPr>
+        <w:t xml:space="preserve">  </w:t>
+      </w:r>
+      <w:r>
+        <w:rPr>
+          <w:rStyle w:val="FunctionTok"/>
+        </w:rPr>
+        <w:t xml:space="preserve">labs</w:t>
+      </w:r>
+      <w:r>
+        <w:rPr>
+          <w:rStyle w:val="NormalTok"/>
+        </w:rPr>
+        <w:t xml:space="preserve">(</w:t>
+      </w:r>
+      <w:r>
+        <w:rPr>
+          <w:rStyle w:val="AttributeTok"/>
+        </w:rPr>
+        <w:t xml:space="preserve">title =</w:t>
+      </w:r>
+      <w:r>
+        <w:rPr>
+          <w:rStyle w:val="NormalTok"/>
+        </w:rPr>
+        <w:t xml:space="preserve"> </w:t>
+      </w:r>
+      <w:r>
+        <w:rPr>
+          <w:rStyle w:val="StringTok"/>
+        </w:rPr>
+        <w:t xml:space="preserve">"Residuals vs Predicted Age"</w:t>
+      </w:r>
+      <w:r>
+        <w:rPr>
+          <w:rStyle w:val="NormalTok"/>
+        </w:rPr>
+        <w:t xml:space="preserve">,</w:t>
+      </w:r>
+      <w:r>
+        <w:rPr>
+          <w:rStyle w:val="AttributeTok"/>
+        </w:rPr>
+        <w:t xml:space="preserve">x =</w:t>
+      </w:r>
+      <w:r>
+        <w:rPr>
+          <w:rStyle w:val="NormalTok"/>
+        </w:rPr>
+        <w:t xml:space="preserve"> </w:t>
+      </w:r>
+      <w:r>
+        <w:rPr>
+          <w:rStyle w:val="StringTok"/>
+        </w:rPr>
+        <w:t xml:space="preserve">"Predicted Age"</w:t>
+      </w:r>
+      <w:r>
+        <w:rPr>
+          <w:rStyle w:val="NormalTok"/>
+        </w:rPr>
+        <w:t xml:space="preserve">, </w:t>
+      </w:r>
+      <w:r>
+        <w:rPr>
+          <w:rStyle w:val="AttributeTok"/>
+        </w:rPr>
+        <w:t xml:space="preserve">y =</w:t>
+      </w:r>
+      <w:r>
+        <w:rPr>
+          <w:rStyle w:val="NormalTok"/>
+        </w:rPr>
+        <w:t xml:space="preserve"> </w:t>
+      </w:r>
+      <w:r>
+        <w:rPr>
+          <w:rStyle w:val="StringTok"/>
+        </w:rPr>
+        <w:t xml:space="preserve">"Residuals"</w:t>
+      </w:r>
+      <w:r>
+        <w:rPr>
+          <w:rStyle w:val="NormalTok"/>
+        </w:rPr>
+        <w:t xml:space="preserve">)</w:t>
+      </w:r>
+    </w:p>
+    <w:p>
+      <w:pPr>
+        <w:pStyle w:val="FirstParagraph"/>
+      </w:pPr>
+      <w:r>
+        <w:drawing>
+          <wp:inline>
+            <wp:extent cx="4620126" cy="3696101"/>
+            <wp:effectExtent b="0" l="0" r="0" t="0"/>
+            <wp:docPr descr="" title="" id="48" name="Picture"/>
+            <a:graphic>
+              <a:graphicData uri="http://schemas.openxmlformats.org/drawingml/2006/picture">
+                <pic:pic>
+                  <pic:nvPicPr>
+                    <pic:cNvPr descr="Crab_age_prediction_EDA_files/figure-docx/residuals-1.png" id="49" name="Picture"/>
+                    <pic:cNvPicPr>
+                      <a:picLocks noChangeArrowheads="1" noChangeAspect="1"/>
+                    </pic:cNvPicPr>
+                  </pic:nvPicPr>
+                  <pic:blipFill>
+                    <a:blip r:embed="rId47"/>
+                    <a:stretch>
+                      <a:fillRect/>
+                    </a:stretch>
+                  </pic:blipFill>
+                  <pic:spPr bwMode="auto">
+                    <a:xfrm>
+                      <a:off x="0" y="0"/>
+                      <a:ext cx="4620126" cy="3696101"/>
+                    </a:xfrm>
+                    <a:prstGeom prst="rect">
+                      <a:avLst/>
+                    </a:prstGeom>
+                    <a:noFill/>
+                    <a:ln w="9525">
+                      <a:noFill/>
+                      <a:headEnd/>
+                      <a:tailEnd/>
+                    </a:ln>
+                  </pic:spPr>
+                </pic:pic>
+              </a:graphicData>
+            </a:graphic>
+          </wp:inline>
+        </w:drawing>
+      </w:r>
+    </w:p>
+    <w:bookmarkEnd w:id="50"/>
     <w:sectPr/>
   </w:body>
 </w:document>

</xml_diff>